<commit_message>
edit interface version 3
</commit_message>
<xml_diff>
--- a/interfaceForUser.docx
+++ b/interfaceForUser.docx
@@ -6,15 +6,25 @@
       <w:pPr>
         <w:jc w:val="center"/>
       </w:pPr>
+    </w:p>
+    <w:p>
+      <w:pPr>
+        <w:jc w:val="center"/>
+      </w:pPr>
+    </w:p>
+    <w:p>
+      <w:pPr>
+        <w:jc w:val="center"/>
+      </w:pPr>
       <w:r>
         <w:rPr>
           <w:noProof/>
         </w:rPr>
         <w:drawing>
-          <wp:inline distT="0" distB="0" distL="0" distR="0" wp14:anchorId="2F7AD3D6" wp14:editId="35EC713B">
+          <wp:inline distT="0" distB="0" distL="0" distR="0" wp14:anchorId="530E673F" wp14:editId="20CE6DFD">
             <wp:extent cx="5261610" cy="3938905"/>
             <wp:effectExtent l="0" t="0" r="0" b="0"/>
-            <wp:docPr id="22" name="Picture 2" descr="Macintosh HD:Users:Pimpaporn_chaichompoo:Desktop:ConsTest:Interface:User:interface_jpg:login.jpg"/>
+            <wp:docPr id="32" name="Picture 12" descr="Macintosh HD:Users:Pimpaporn_chaichompoo:Desktop:ConsTest:Interface:User:interface_jpg:register.jpg"/>
             <wp:cNvGraphicFramePr>
               <a:graphicFrameLocks xmlns:a="http://schemas.openxmlformats.org/drawingml/2006/main" noChangeAspect="1"/>
             </wp:cNvGraphicFramePr>
@@ -22,7 +32,7 @@
               <a:graphicData uri="http://schemas.openxmlformats.org/drawingml/2006/picture">
                 <pic:pic xmlns:pic="http://schemas.openxmlformats.org/drawingml/2006/picture">
                   <pic:nvPicPr>
-                    <pic:cNvPr id="0" name="Picture 2" descr="Macintosh HD:Users:Pimpaporn_chaichompoo:Desktop:ConsTest:Interface:User:interface_jpg:login.jpg"/>
+                    <pic:cNvPr id="0" name="Picture 12" descr="Macintosh HD:Users:Pimpaporn_chaichompoo:Desktop:ConsTest:Interface:User:interface_jpg:register.jpg"/>
                     <pic:cNvPicPr>
                       <a:picLocks noChangeAspect="1" noChangeArrowheads="1"/>
                     </pic:cNvPicPr>
@@ -65,33 +75,29 @@
         <w:jc w:val="center"/>
       </w:pPr>
       <w:r>
-        <w:t>UI</w:t>
-      </w:r>
-      <w:r>
-        <w:t>-01</w:t>
-      </w:r>
-      <w:r>
-        <w:t>:  login.html</w:t>
-      </w:r>
-    </w:p>
+        <w:t>UI-15</w:t>
+      </w:r>
+      <w:r>
+        <w:t>: register.html</w:t>
+      </w:r>
+    </w:p>
+    <w:p/>
     <w:p>
       <w:pPr>
-        <w:jc w:val="center"/>
+        <w:rPr>
+          <w:rFonts w:ascii="2006_iannnnnBKK" w:hAnsi="2006_iannnnnBKK" w:cs="2006_iannnnnBKK"/>
+        </w:rPr>
       </w:pPr>
-    </w:p>
-    <w:p>
-      <w:pPr>
-        <w:jc w:val="center"/>
-      </w:pPr>
       <w:r>
         <w:rPr>
+          <w:rFonts w:ascii="2006_iannnnnBKK" w:hAnsi="2006_iannnnnBKK" w:cs="2006_iannnnnBKK"/>
           <w:noProof/>
         </w:rPr>
         <w:drawing>
-          <wp:inline distT="0" distB="0" distL="0" distR="0" wp14:anchorId="530E673F" wp14:editId="20CE6DFD">
+          <wp:inline distT="0" distB="0" distL="0" distR="0" wp14:anchorId="0C27FCAA" wp14:editId="7C746CBD">
             <wp:extent cx="5261610" cy="3938905"/>
             <wp:effectExtent l="0" t="0" r="0" b="0"/>
-            <wp:docPr id="32" name="Picture 12" descr="Macintosh HD:Users:Pimpaporn_chaichompoo:Desktop:ConsTest:Interface:User:interface_jpg:register.jpg"/>
+            <wp:docPr id="34" name="Picture 14" descr="Macintosh HD:Users:Pimpaporn_chaichompoo:Desktop:ConsTest:Interface:User:interface_jpg:editprofile.jpg"/>
             <wp:cNvGraphicFramePr>
               <a:graphicFrameLocks xmlns:a="http://schemas.openxmlformats.org/drawingml/2006/main" noChangeAspect="1"/>
             </wp:cNvGraphicFramePr>
@@ -99,7 +105,7 @@
               <a:graphicData uri="http://schemas.openxmlformats.org/drawingml/2006/picture">
                 <pic:pic xmlns:pic="http://schemas.openxmlformats.org/drawingml/2006/picture">
                   <pic:nvPicPr>
-                    <pic:cNvPr id="0" name="Picture 12" descr="Macintosh HD:Users:Pimpaporn_chaichompoo:Desktop:ConsTest:Interface:User:interface_jpg:register.jpg"/>
+                    <pic:cNvPr id="0" name="Picture 14" descr="Macintosh HD:Users:Pimpaporn_chaichompoo:Desktop:ConsTest:Interface:User:interface_jpg:editprofile.jpg"/>
                     <pic:cNvPicPr>
                       <a:picLocks noChangeAspect="1" noChangeArrowheads="1"/>
                     </pic:cNvPicPr>
@@ -142,7 +148,10 @@
         <w:jc w:val="center"/>
       </w:pPr>
       <w:r>
-        <w:t>UI-02: register.html</w:t>
+        <w:t>UI-</w:t>
+      </w:r>
+      <w:r>
+        <w:t>16: editProfile.html</w:t>
       </w:r>
     </w:p>
     <w:p>
@@ -150,7 +159,6 @@
         <w:jc w:val="center"/>
       </w:pPr>
     </w:p>
-    <w:p/>
     <w:p>
       <w:pPr>
         <w:jc w:val="center"/>
@@ -159,12 +167,11 @@
         <w:rPr>
           <w:noProof/>
         </w:rPr>
-        <w:lastRenderedPageBreak/>
         <w:drawing>
-          <wp:inline distT="0" distB="0" distL="0" distR="0" wp14:anchorId="2C81F0D0" wp14:editId="72C4C762">
+          <wp:inline distT="0" distB="0" distL="0" distR="0" wp14:anchorId="0F288812" wp14:editId="2D4CAFEE">
             <wp:extent cx="5261610" cy="3938905"/>
             <wp:effectExtent l="0" t="0" r="0" b="0"/>
-            <wp:docPr id="33" name="Picture 13" descr="Macintosh HD:Users:Pimpaporn_chaichompoo:Desktop:ConsTest:Interface:User:interface_jpg:home.jpg"/>
+            <wp:docPr id="38" name="Picture 18" descr="Macintosh HD:Users:Pimpaporn_chaichompoo:Desktop:ConsTest:Interface:User:interface_jpg:Question-Answer.jpg"/>
             <wp:cNvGraphicFramePr>
               <a:graphicFrameLocks xmlns:a="http://schemas.openxmlformats.org/drawingml/2006/main" noChangeAspect="1"/>
             </wp:cNvGraphicFramePr>
@@ -172,7 +179,7 @@
               <a:graphicData uri="http://schemas.openxmlformats.org/drawingml/2006/picture">
                 <pic:pic xmlns:pic="http://schemas.openxmlformats.org/drawingml/2006/picture">
                   <pic:nvPicPr>
-                    <pic:cNvPr id="0" name="Picture 13" descr="Macintosh HD:Users:Pimpaporn_chaichompoo:Desktop:ConsTest:Interface:User:interface_jpg:home.jpg"/>
+                    <pic:cNvPr id="0" name="Picture 18" descr="Macintosh HD:Users:Pimpaporn_chaichompoo:Desktop:ConsTest:Interface:User:interface_jpg:Question-Answer.jpg"/>
                     <pic:cNvPicPr>
                       <a:picLocks noChangeAspect="1" noChangeArrowheads="1"/>
                     </pic:cNvPicPr>
@@ -215,33 +222,26 @@
         <w:jc w:val="center"/>
       </w:pPr>
       <w:r>
-        <w:t>UI-03</w:t>
-      </w:r>
-      <w:r>
-        <w:t>: home.html</w:t>
-      </w:r>
-    </w:p>
+        <w:t>UI-1</w:t>
+      </w:r>
+      <w:r>
+        <w:t>7: Question-Answer.html</w:t>
+      </w:r>
+    </w:p>
+    <w:p/>
     <w:p>
       <w:pPr>
         <w:jc w:val="center"/>
       </w:pPr>
-    </w:p>
-    <w:p>
-      <w:pPr>
+      <w:r>
         <w:rPr>
-          <w:rFonts w:ascii="2006_iannnnnBKK" w:hAnsi="2006_iannnnnBKK" w:cs="2006_iannnnnBKK"/>
-        </w:rPr>
-      </w:pPr>
-      <w:r>
-        <w:rPr>
-          <w:rFonts w:ascii="2006_iannnnnBKK" w:hAnsi="2006_iannnnnBKK" w:cs="2006_iannnnnBKK"/>
           <w:noProof/>
         </w:rPr>
         <w:drawing>
-          <wp:inline distT="0" distB="0" distL="0" distR="0" wp14:anchorId="0C27FCAA" wp14:editId="7C746CBD">
+          <wp:inline distT="0" distB="0" distL="0" distR="0" wp14:anchorId="4AA0FD59" wp14:editId="09757EDE">
             <wp:extent cx="5261610" cy="3938905"/>
             <wp:effectExtent l="0" t="0" r="0" b="0"/>
-            <wp:docPr id="34" name="Picture 14" descr="Macintosh HD:Users:Pimpaporn_chaichompoo:Desktop:ConsTest:Interface:User:interface_jpg:editprofile.jpg"/>
+            <wp:docPr id="41" name="Picture 21" descr="Macintosh HD:Users:Pimpaporn_chaichompoo:Desktop:ConsTest:Interface:User:interface_jpg:map.jpg"/>
             <wp:cNvGraphicFramePr>
               <a:graphicFrameLocks xmlns:a="http://schemas.openxmlformats.org/drawingml/2006/main" noChangeAspect="1"/>
             </wp:cNvGraphicFramePr>
@@ -249,7 +249,7 @@
               <a:graphicData uri="http://schemas.openxmlformats.org/drawingml/2006/picture">
                 <pic:pic xmlns:pic="http://schemas.openxmlformats.org/drawingml/2006/picture">
                   <pic:nvPicPr>
-                    <pic:cNvPr id="0" name="Picture 14" descr="Macintosh HD:Users:Pimpaporn_chaichompoo:Desktop:ConsTest:Interface:User:interface_jpg:editprofile.jpg"/>
+                    <pic:cNvPr id="0" name="Picture 21" descr="Macintosh HD:Users:Pimpaporn_chaichompoo:Desktop:ConsTest:Interface:User:interface_jpg:map.jpg"/>
                     <pic:cNvPicPr>
                       <a:picLocks noChangeAspect="1" noChangeArrowheads="1"/>
                     </pic:cNvPicPr>
@@ -292,610 +292,10 @@
         <w:jc w:val="center"/>
       </w:pPr>
       <w:r>
-        <w:t>UI-</w:t>
-      </w:r>
-      <w:r>
-        <w:t>0</w:t>
-      </w:r>
-      <w:r>
-        <w:t>4</w:t>
-      </w:r>
-      <w:r>
-        <w:t>: editProfile.html</w:t>
-      </w:r>
-    </w:p>
-    <w:p/>
-    <w:p/>
-    <w:p>
-      <w:pPr>
-        <w:rPr>
-          <w:rFonts w:ascii="2006_iannnnnBKK" w:hAnsi="2006_iannnnnBKK" w:cs="2006_iannnnnBKK"/>
-        </w:rPr>
-      </w:pPr>
-      <w:r>
-        <w:rPr>
-          <w:rFonts w:ascii="2006_iannnnnBKK" w:hAnsi="2006_iannnnnBKK" w:cs="2006_iannnnnBKK"/>
-          <w:noProof/>
-        </w:rPr>
-        <w:drawing>
-          <wp:inline distT="0" distB="0" distL="0" distR="0" wp14:anchorId="6D42A279" wp14:editId="1EAC96FB">
-            <wp:extent cx="5261610" cy="3938905"/>
-            <wp:effectExtent l="0" t="0" r="0" b="0"/>
-            <wp:docPr id="36" name="Picture 16" descr="Macintosh HD:Users:Pimpaporn_chaichompoo:Desktop:ConsTest:Interface:User:interface_jpg:news.jpg"/>
-            <wp:cNvGraphicFramePr>
-              <a:graphicFrameLocks xmlns:a="http://schemas.openxmlformats.org/drawingml/2006/main" noChangeAspect="1"/>
-            </wp:cNvGraphicFramePr>
-            <a:graphic xmlns:a="http://schemas.openxmlformats.org/drawingml/2006/main">
-              <a:graphicData uri="http://schemas.openxmlformats.org/drawingml/2006/picture">
-                <pic:pic xmlns:pic="http://schemas.openxmlformats.org/drawingml/2006/picture">
-                  <pic:nvPicPr>
-                    <pic:cNvPr id="0" name="Picture 16" descr="Macintosh HD:Users:Pimpaporn_chaichompoo:Desktop:ConsTest:Interface:User:interface_jpg:news.jpg"/>
-                    <pic:cNvPicPr>
-                      <a:picLocks noChangeAspect="1" noChangeArrowheads="1"/>
-                    </pic:cNvPicPr>
-                  </pic:nvPicPr>
-                  <pic:blipFill>
-                    <a:blip r:embed="rId11">
-                      <a:extLst>
-                        <a:ext uri="{28A0092B-C50C-407E-A947-70E740481C1C}">
-                          <a14:useLocalDpi xmlns:a14="http://schemas.microsoft.com/office/drawing/2010/main" val="0"/>
-                        </a:ext>
-                      </a:extLst>
-                    </a:blip>
-                    <a:srcRect/>
-                    <a:stretch>
-                      <a:fillRect/>
-                    </a:stretch>
-                  </pic:blipFill>
-                  <pic:spPr bwMode="auto">
-                    <a:xfrm>
-                      <a:off x="0" y="0"/>
-                      <a:ext cx="5261610" cy="3938905"/>
-                    </a:xfrm>
-                    <a:prstGeom prst="rect">
-                      <a:avLst/>
-                    </a:prstGeom>
-                    <a:noFill/>
-                    <a:ln>
-                      <a:noFill/>
-                    </a:ln>
-                  </pic:spPr>
-                </pic:pic>
-              </a:graphicData>
-            </a:graphic>
-          </wp:inline>
-        </w:drawing>
-      </w:r>
-    </w:p>
-    <w:p>
-      <w:pPr>
-        <w:jc w:val="center"/>
-      </w:pPr>
-      <w:r>
-        <w:t>UI-0</w:t>
-      </w:r>
-      <w:r>
-        <w:t>5</w:t>
-      </w:r>
-      <w:r>
-        <w:t xml:space="preserve">: </w:t>
-      </w:r>
-      <w:r>
-        <w:t>news</w:t>
-      </w:r>
-      <w:r>
-        <w:t>.html</w:t>
-      </w:r>
-    </w:p>
-    <w:p>
-      <w:pPr>
-        <w:jc w:val="center"/>
-      </w:pPr>
-    </w:p>
-    <w:p>
-      <w:pPr>
-        <w:jc w:val="center"/>
-        <w:rPr>
-          <w:rFonts w:ascii="2006_iannnnnBKK" w:hAnsi="2006_iannnnnBKK" w:cs="2006_iannnnnBKK"/>
-        </w:rPr>
-      </w:pPr>
-      <w:r>
-        <w:rPr>
-          <w:rFonts w:ascii="2006_iannnnnBKK" w:hAnsi="2006_iannnnnBKK" w:cs="2006_iannnnnBKK"/>
-          <w:noProof/>
-        </w:rPr>
-        <w:drawing>
-          <wp:inline distT="0" distB="0" distL="0" distR="0" wp14:anchorId="6161D74C" wp14:editId="6A6C833B">
-            <wp:extent cx="5261610" cy="3938905"/>
-            <wp:effectExtent l="0" t="0" r="0" b="0"/>
-            <wp:docPr id="37" name="Picture 17" descr="Macintosh HD:Users:Pimpaporn_chaichompoo:Desktop:ConsTest:Interface:User:interface_jpg:history.jpg"/>
-            <wp:cNvGraphicFramePr>
-              <a:graphicFrameLocks xmlns:a="http://schemas.openxmlformats.org/drawingml/2006/main" noChangeAspect="1"/>
-            </wp:cNvGraphicFramePr>
-            <a:graphic xmlns:a="http://schemas.openxmlformats.org/drawingml/2006/main">
-              <a:graphicData uri="http://schemas.openxmlformats.org/drawingml/2006/picture">
-                <pic:pic xmlns:pic="http://schemas.openxmlformats.org/drawingml/2006/picture">
-                  <pic:nvPicPr>
-                    <pic:cNvPr id="0" name="Picture 17" descr="Macintosh HD:Users:Pimpaporn_chaichompoo:Desktop:ConsTest:Interface:User:interface_jpg:history.jpg"/>
-                    <pic:cNvPicPr>
-                      <a:picLocks noChangeAspect="1" noChangeArrowheads="1"/>
-                    </pic:cNvPicPr>
-                  </pic:nvPicPr>
-                  <pic:blipFill>
-                    <a:blip r:embed="rId12">
-                      <a:extLst>
-                        <a:ext uri="{28A0092B-C50C-407E-A947-70E740481C1C}">
-                          <a14:useLocalDpi xmlns:a14="http://schemas.microsoft.com/office/drawing/2010/main" val="0"/>
-                        </a:ext>
-                      </a:extLst>
-                    </a:blip>
-                    <a:srcRect/>
-                    <a:stretch>
-                      <a:fillRect/>
-                    </a:stretch>
-                  </pic:blipFill>
-                  <pic:spPr bwMode="auto">
-                    <a:xfrm>
-                      <a:off x="0" y="0"/>
-                      <a:ext cx="5261610" cy="3938905"/>
-                    </a:xfrm>
-                    <a:prstGeom prst="rect">
-                      <a:avLst/>
-                    </a:prstGeom>
-                    <a:noFill/>
-                    <a:ln>
-                      <a:noFill/>
-                    </a:ln>
-                  </pic:spPr>
-                </pic:pic>
-              </a:graphicData>
-            </a:graphic>
-          </wp:inline>
-        </w:drawing>
-      </w:r>
-    </w:p>
-    <w:p>
-      <w:pPr>
-        <w:jc w:val="center"/>
-      </w:pPr>
-      <w:r>
-        <w:t>UI-0</w:t>
-      </w:r>
-      <w:r>
-        <w:t>6</w:t>
-      </w:r>
-      <w:r>
-        <w:t>:</w:t>
-      </w:r>
-      <w:r>
-        <w:t xml:space="preserve"> history</w:t>
-      </w:r>
-      <w:r>
-        <w:t>.html</w:t>
-      </w:r>
-    </w:p>
-    <w:p>
-      <w:pPr>
-        <w:jc w:val="center"/>
-      </w:pPr>
-    </w:p>
-    <w:p>
-      <w:pPr>
-        <w:jc w:val="center"/>
-      </w:pPr>
-    </w:p>
-    <w:p>
-      <w:pPr>
-        <w:jc w:val="center"/>
-      </w:pPr>
-      <w:r>
-        <w:rPr>
-          <w:noProof/>
-        </w:rPr>
-        <w:drawing>
-          <wp:inline distT="0" distB="0" distL="0" distR="0" wp14:anchorId="0F288812" wp14:editId="2D4CAFEE">
-            <wp:extent cx="5261610" cy="3938905"/>
-            <wp:effectExtent l="0" t="0" r="0" b="0"/>
-            <wp:docPr id="38" name="Picture 18" descr="Macintosh HD:Users:Pimpaporn_chaichompoo:Desktop:ConsTest:Interface:User:interface_jpg:Question-Answer.jpg"/>
-            <wp:cNvGraphicFramePr>
-              <a:graphicFrameLocks xmlns:a="http://schemas.openxmlformats.org/drawingml/2006/main" noChangeAspect="1"/>
-            </wp:cNvGraphicFramePr>
-            <a:graphic xmlns:a="http://schemas.openxmlformats.org/drawingml/2006/main">
-              <a:graphicData uri="http://schemas.openxmlformats.org/drawingml/2006/picture">
-                <pic:pic xmlns:pic="http://schemas.openxmlformats.org/drawingml/2006/picture">
-                  <pic:nvPicPr>
-                    <pic:cNvPr id="0" name="Picture 18" descr="Macintosh HD:Users:Pimpaporn_chaichompoo:Desktop:ConsTest:Interface:User:interface_jpg:Question-Answer.jpg"/>
-                    <pic:cNvPicPr>
-                      <a:picLocks noChangeAspect="1" noChangeArrowheads="1"/>
-                    </pic:cNvPicPr>
-                  </pic:nvPicPr>
-                  <pic:blipFill>
-                    <a:blip r:embed="rId13">
-                      <a:extLst>
-                        <a:ext uri="{28A0092B-C50C-407E-A947-70E740481C1C}">
-                          <a14:useLocalDpi xmlns:a14="http://schemas.microsoft.com/office/drawing/2010/main" val="0"/>
-                        </a:ext>
-                      </a:extLst>
-                    </a:blip>
-                    <a:srcRect/>
-                    <a:stretch>
-                      <a:fillRect/>
-                    </a:stretch>
-                  </pic:blipFill>
-                  <pic:spPr bwMode="auto">
-                    <a:xfrm>
-                      <a:off x="0" y="0"/>
-                      <a:ext cx="5261610" cy="3938905"/>
-                    </a:xfrm>
-                    <a:prstGeom prst="rect">
-                      <a:avLst/>
-                    </a:prstGeom>
-                    <a:noFill/>
-                    <a:ln>
-                      <a:noFill/>
-                    </a:ln>
-                  </pic:spPr>
-                </pic:pic>
-              </a:graphicData>
-            </a:graphic>
-          </wp:inline>
-        </w:drawing>
-      </w:r>
-    </w:p>
-    <w:p>
-      <w:pPr>
-        <w:jc w:val="center"/>
-      </w:pPr>
-      <w:r>
-        <w:t>UI-0</w:t>
-      </w:r>
-      <w:r>
-        <w:t>7</w:t>
-      </w:r>
-      <w:r>
-        <w:t xml:space="preserve">: </w:t>
-      </w:r>
-      <w:r>
-        <w:t>Question-Answer</w:t>
-      </w:r>
-      <w:r>
-        <w:t>.html</w:t>
-      </w:r>
-    </w:p>
-    <w:p>
-      <w:pPr>
-        <w:jc w:val="center"/>
-      </w:pPr>
-    </w:p>
-    <w:p>
-      <w:pPr>
-        <w:jc w:val="center"/>
-      </w:pPr>
-      <w:r>
-        <w:rPr>
-          <w:noProof/>
-        </w:rPr>
-        <w:drawing>
-          <wp:inline distT="0" distB="0" distL="0" distR="0" wp14:anchorId="361D3CA5" wp14:editId="20C83B2D">
-            <wp:extent cx="5261610" cy="3938905"/>
-            <wp:effectExtent l="0" t="0" r="0" b="0"/>
-            <wp:docPr id="39" name="Picture 19" descr="Macintosh HD:Users:Pimpaporn_chaichompoo:Desktop:ConsTest:Interface:User:interface_jpg:gallery.jpg"/>
-            <wp:cNvGraphicFramePr>
-              <a:graphicFrameLocks xmlns:a="http://schemas.openxmlformats.org/drawingml/2006/main" noChangeAspect="1"/>
-            </wp:cNvGraphicFramePr>
-            <a:graphic xmlns:a="http://schemas.openxmlformats.org/drawingml/2006/main">
-              <a:graphicData uri="http://schemas.openxmlformats.org/drawingml/2006/picture">
-                <pic:pic xmlns:pic="http://schemas.openxmlformats.org/drawingml/2006/picture">
-                  <pic:nvPicPr>
-                    <pic:cNvPr id="0" name="Picture 19" descr="Macintosh HD:Users:Pimpaporn_chaichompoo:Desktop:ConsTest:Interface:User:interface_jpg:gallery.jpg"/>
-                    <pic:cNvPicPr>
-                      <a:picLocks noChangeAspect="1" noChangeArrowheads="1"/>
-                    </pic:cNvPicPr>
-                  </pic:nvPicPr>
-                  <pic:blipFill>
-                    <a:blip r:embed="rId14">
-                      <a:extLst>
-                        <a:ext uri="{28A0092B-C50C-407E-A947-70E740481C1C}">
-                          <a14:useLocalDpi xmlns:a14="http://schemas.microsoft.com/office/drawing/2010/main" val="0"/>
-                        </a:ext>
-                      </a:extLst>
-                    </a:blip>
-                    <a:srcRect/>
-                    <a:stretch>
-                      <a:fillRect/>
-                    </a:stretch>
-                  </pic:blipFill>
-                  <pic:spPr bwMode="auto">
-                    <a:xfrm>
-                      <a:off x="0" y="0"/>
-                      <a:ext cx="5261610" cy="3938905"/>
-                    </a:xfrm>
-                    <a:prstGeom prst="rect">
-                      <a:avLst/>
-                    </a:prstGeom>
-                    <a:noFill/>
-                    <a:ln>
-                      <a:noFill/>
-                    </a:ln>
-                  </pic:spPr>
-                </pic:pic>
-              </a:graphicData>
-            </a:graphic>
-          </wp:inline>
-        </w:drawing>
-      </w:r>
-    </w:p>
-    <w:p>
-      <w:pPr>
-        <w:jc w:val="center"/>
-      </w:pPr>
-      <w:r>
-        <w:t>UI-</w:t>
-      </w:r>
-      <w:r>
-        <w:t>08</w:t>
-      </w:r>
-      <w:r>
-        <w:t xml:space="preserve">: </w:t>
-      </w:r>
-      <w:r>
-        <w:t>gallery</w:t>
-      </w:r>
-      <w:r>
-        <w:t>.html</w:t>
-      </w:r>
-    </w:p>
-    <w:p>
-      <w:pPr>
-        <w:jc w:val="center"/>
-      </w:pPr>
-    </w:p>
-    <w:p>
-      <w:pPr>
-        <w:jc w:val="center"/>
-      </w:pPr>
-    </w:p>
-    <w:p>
-      <w:pPr>
-        <w:jc w:val="center"/>
-      </w:pPr>
-      <w:r>
-        <w:rPr>
-          <w:noProof/>
-        </w:rPr>
-        <w:drawing>
-          <wp:inline distT="0" distB="0" distL="0" distR="0" wp14:anchorId="0494D388" wp14:editId="5E06EE52">
-            <wp:extent cx="5261610" cy="3938905"/>
-            <wp:effectExtent l="0" t="0" r="0" b="0"/>
-            <wp:docPr id="40" name="Picture 20" descr="Macintosh HD:Users:Pimpaporn_chaichompoo:Desktop:ConsTest:Interface:User:interface_jpg:picture.jpg"/>
-            <wp:cNvGraphicFramePr>
-              <a:graphicFrameLocks xmlns:a="http://schemas.openxmlformats.org/drawingml/2006/main" noChangeAspect="1"/>
-            </wp:cNvGraphicFramePr>
-            <a:graphic xmlns:a="http://schemas.openxmlformats.org/drawingml/2006/main">
-              <a:graphicData uri="http://schemas.openxmlformats.org/drawingml/2006/picture">
-                <pic:pic xmlns:pic="http://schemas.openxmlformats.org/drawingml/2006/picture">
-                  <pic:nvPicPr>
-                    <pic:cNvPr id="0" name="Picture 20" descr="Macintosh HD:Users:Pimpaporn_chaichompoo:Desktop:ConsTest:Interface:User:interface_jpg:picture.jpg"/>
-                    <pic:cNvPicPr>
-                      <a:picLocks noChangeAspect="1" noChangeArrowheads="1"/>
-                    </pic:cNvPicPr>
-                  </pic:nvPicPr>
-                  <pic:blipFill>
-                    <a:blip r:embed="rId15">
-                      <a:extLst>
-                        <a:ext uri="{28A0092B-C50C-407E-A947-70E740481C1C}">
-                          <a14:useLocalDpi xmlns:a14="http://schemas.microsoft.com/office/drawing/2010/main" val="0"/>
-                        </a:ext>
-                      </a:extLst>
-                    </a:blip>
-                    <a:srcRect/>
-                    <a:stretch>
-                      <a:fillRect/>
-                    </a:stretch>
-                  </pic:blipFill>
-                  <pic:spPr bwMode="auto">
-                    <a:xfrm>
-                      <a:off x="0" y="0"/>
-                      <a:ext cx="5261610" cy="3938905"/>
-                    </a:xfrm>
-                    <a:prstGeom prst="rect">
-                      <a:avLst/>
-                    </a:prstGeom>
-                    <a:noFill/>
-                    <a:ln>
-                      <a:noFill/>
-                    </a:ln>
-                  </pic:spPr>
-                </pic:pic>
-              </a:graphicData>
-            </a:graphic>
-          </wp:inline>
-        </w:drawing>
-      </w:r>
-    </w:p>
-    <w:p>
-      <w:pPr>
-        <w:jc w:val="center"/>
-      </w:pPr>
-      <w:r>
-        <w:t>UI-0</w:t>
-      </w:r>
-      <w:r>
-        <w:t>9</w:t>
-      </w:r>
-      <w:r>
-        <w:t xml:space="preserve">: </w:t>
-      </w:r>
-      <w:r>
-        <w:t>picture</w:t>
-      </w:r>
-      <w:r>
-        <w:t>.html</w:t>
-      </w:r>
-    </w:p>
-    <w:p>
-      <w:pPr>
-        <w:jc w:val="center"/>
-      </w:pPr>
-    </w:p>
-    <w:p>
-      <w:pPr>
-        <w:jc w:val="center"/>
-      </w:pPr>
-      <w:r>
-        <w:rPr>
-          <w:noProof/>
-        </w:rPr>
-        <w:drawing>
-          <wp:inline distT="0" distB="0" distL="0" distR="0" wp14:anchorId="4AA0FD59" wp14:editId="09757EDE">
-            <wp:extent cx="5261610" cy="3938905"/>
-            <wp:effectExtent l="0" t="0" r="0" b="0"/>
-            <wp:docPr id="41" name="Picture 21" descr="Macintosh HD:Users:Pimpaporn_chaichompoo:Desktop:ConsTest:Interface:User:interface_jpg:map.jpg"/>
-            <wp:cNvGraphicFramePr>
-              <a:graphicFrameLocks xmlns:a="http://schemas.openxmlformats.org/drawingml/2006/main" noChangeAspect="1"/>
-            </wp:cNvGraphicFramePr>
-            <a:graphic xmlns:a="http://schemas.openxmlformats.org/drawingml/2006/main">
-              <a:graphicData uri="http://schemas.openxmlformats.org/drawingml/2006/picture">
-                <pic:pic xmlns:pic="http://schemas.openxmlformats.org/drawingml/2006/picture">
-                  <pic:nvPicPr>
-                    <pic:cNvPr id="0" name="Picture 21" descr="Macintosh HD:Users:Pimpaporn_chaichompoo:Desktop:ConsTest:Interface:User:interface_jpg:map.jpg"/>
-                    <pic:cNvPicPr>
-                      <a:picLocks noChangeAspect="1" noChangeArrowheads="1"/>
-                    </pic:cNvPicPr>
-                  </pic:nvPicPr>
-                  <pic:blipFill>
-                    <a:blip r:embed="rId16">
-                      <a:extLst>
-                        <a:ext uri="{28A0092B-C50C-407E-A947-70E740481C1C}">
-                          <a14:useLocalDpi xmlns:a14="http://schemas.microsoft.com/office/drawing/2010/main" val="0"/>
-                        </a:ext>
-                      </a:extLst>
-                    </a:blip>
-                    <a:srcRect/>
-                    <a:stretch>
-                      <a:fillRect/>
-                    </a:stretch>
-                  </pic:blipFill>
-                  <pic:spPr bwMode="auto">
-                    <a:xfrm>
-                      <a:off x="0" y="0"/>
-                      <a:ext cx="5261610" cy="3938905"/>
-                    </a:xfrm>
-                    <a:prstGeom prst="rect">
-                      <a:avLst/>
-                    </a:prstGeom>
-                    <a:noFill/>
-                    <a:ln>
-                      <a:noFill/>
-                    </a:ln>
-                  </pic:spPr>
-                </pic:pic>
-              </a:graphicData>
-            </a:graphic>
-          </wp:inline>
-        </w:drawing>
-      </w:r>
-    </w:p>
-    <w:p>
-      <w:pPr>
-        <w:jc w:val="center"/>
-      </w:pPr>
-      <w:r>
-        <w:t>UI-</w:t>
-      </w:r>
-      <w:r>
-        <w:t>10</w:t>
-      </w:r>
-      <w:r>
-        <w:t xml:space="preserve">: </w:t>
-      </w:r>
-      <w:r>
-        <w:t>map</w:t>
-      </w:r>
-      <w:r>
-        <w:t>.html</w:t>
-      </w:r>
-    </w:p>
-    <w:p>
-      <w:pPr>
-        <w:jc w:val="center"/>
-      </w:pPr>
-    </w:p>
-    <w:p>
-      <w:pPr>
-        <w:jc w:val="center"/>
-      </w:pPr>
-    </w:p>
-    <w:p>
-      <w:pPr>
-        <w:jc w:val="center"/>
-      </w:pPr>
-      <w:r>
-        <w:rPr>
-          <w:noProof/>
-        </w:rPr>
-        <w:drawing>
-          <wp:inline distT="0" distB="0" distL="0" distR="0" wp14:anchorId="57D05E6D" wp14:editId="332B65AF">
-            <wp:extent cx="5261610" cy="3938905"/>
-            <wp:effectExtent l="0" t="0" r="0" b="0"/>
-            <wp:docPr id="42" name="Picture 22" descr="Macintosh HD:Users:Pimpaporn_chaichompoo:Desktop:ConsTest:Interface:User:interface_jpg:contact.jpg"/>
-            <wp:cNvGraphicFramePr>
-              <a:graphicFrameLocks xmlns:a="http://schemas.openxmlformats.org/drawingml/2006/main" noChangeAspect="1"/>
-            </wp:cNvGraphicFramePr>
-            <a:graphic xmlns:a="http://schemas.openxmlformats.org/drawingml/2006/main">
-              <a:graphicData uri="http://schemas.openxmlformats.org/drawingml/2006/picture">
-                <pic:pic xmlns:pic="http://schemas.openxmlformats.org/drawingml/2006/picture">
-                  <pic:nvPicPr>
-                    <pic:cNvPr id="0" name="Picture 22" descr="Macintosh HD:Users:Pimpaporn_chaichompoo:Desktop:ConsTest:Interface:User:interface_jpg:contact.jpg"/>
-                    <pic:cNvPicPr>
-                      <a:picLocks noChangeAspect="1" noChangeArrowheads="1"/>
-                    </pic:cNvPicPr>
-                  </pic:nvPicPr>
-                  <pic:blipFill>
-                    <a:blip r:embed="rId17">
-                      <a:extLst>
-                        <a:ext uri="{28A0092B-C50C-407E-A947-70E740481C1C}">
-                          <a14:useLocalDpi xmlns:a14="http://schemas.microsoft.com/office/drawing/2010/main" val="0"/>
-                        </a:ext>
-                      </a:extLst>
-                    </a:blip>
-                    <a:srcRect/>
-                    <a:stretch>
-                      <a:fillRect/>
-                    </a:stretch>
-                  </pic:blipFill>
-                  <pic:spPr bwMode="auto">
-                    <a:xfrm>
-                      <a:off x="0" y="0"/>
-                      <a:ext cx="5261610" cy="3938905"/>
-                    </a:xfrm>
-                    <a:prstGeom prst="rect">
-                      <a:avLst/>
-                    </a:prstGeom>
-                    <a:noFill/>
-                    <a:ln>
-                      <a:noFill/>
-                    </a:ln>
-                  </pic:spPr>
-                </pic:pic>
-              </a:graphicData>
-            </a:graphic>
-          </wp:inline>
-        </w:drawing>
-      </w:r>
-    </w:p>
-    <w:p>
-      <w:pPr>
-        <w:jc w:val="center"/>
-      </w:pPr>
-      <w:r>
-        <w:t>UI-</w:t>
-      </w:r>
-      <w:r>
-        <w:t>11: contact</w:t>
-      </w:r>
-      <w:r>
-        <w:t>.html</w:t>
+        <w:t>UI-19</w:t>
+      </w:r>
+      <w:r>
+        <w:t>: map.html</w:t>
       </w:r>
     </w:p>
     <w:p>

</xml_diff>